<commit_message>
added some stuff about the project
Function needed
etc..
</commit_message>
<xml_diff>
--- a/ASMprojectPlan.docx
+++ b/ASMprojectPlan.docx
@@ -1,6 +1,6 @@
 
 <file path=word/document.xml><?xml version="1.0" encoding="utf-8"?>
-<w:document xmlns:wpc="http://schemas.microsoft.com/office/word/2010/wordprocessingCanvas" xmlns:mo="http://schemas.microsoft.com/office/mac/office/2008/main" xmlns:mc="http://schemas.openxmlformats.org/markup-compatibility/2006" xmlns:mv="urn:schemas-microsoft-com:mac:vml" xmlns:o="urn:schemas-microsoft-com:office:office" xmlns:r="http://schemas.openxmlformats.org/officeDocument/2006/relationships" xmlns:m="http://schemas.openxmlformats.org/officeDocument/2006/math" xmlns:v="urn:schemas-microsoft-com:vml" xmlns:wp14="http://schemas.microsoft.com/office/word/2010/wordprocessingDrawing" xmlns:wp="http://schemas.openxmlformats.org/drawingml/2006/wordprocessingDrawing" xmlns:w10="urn:schemas-microsoft-com:office:word" xmlns:w="http://schemas.openxmlformats.org/wordprocessingml/2006/main" xmlns:w14="http://schemas.microsoft.com/office/word/2010/wordml" xmlns:w15="http://schemas.microsoft.com/office/word/2012/wordml" xmlns:wpg="http://schemas.microsoft.com/office/word/2010/wordprocessingGroup" xmlns:wpi="http://schemas.microsoft.com/office/word/2010/wordprocessingInk" xmlns:wne="http://schemas.microsoft.com/office/word/2006/wordml" xmlns:wps="http://schemas.microsoft.com/office/word/2010/wordprocessingShape" mc:Ignorable="w14 w15 wp14">
+<w:document xmlns:wpc="http://schemas.microsoft.com/office/word/2010/wordprocessingCanvas" xmlns:mc="http://schemas.openxmlformats.org/markup-compatibility/2006" xmlns:o="urn:schemas-microsoft-com:office:office" xmlns:r="http://schemas.openxmlformats.org/officeDocument/2006/relationships" xmlns:m="http://schemas.openxmlformats.org/officeDocument/2006/math" xmlns:v="urn:schemas-microsoft-com:vml" xmlns:wp14="http://schemas.microsoft.com/office/word/2010/wordprocessingDrawing" xmlns:wp="http://schemas.openxmlformats.org/drawingml/2006/wordprocessingDrawing" xmlns:w10="urn:schemas-microsoft-com:office:word" xmlns:w="http://schemas.openxmlformats.org/wordprocessingml/2006/main" xmlns:w14="http://schemas.microsoft.com/office/word/2010/wordml" xmlns:w15="http://schemas.microsoft.com/office/word/2012/wordml" xmlns:wpg="http://schemas.microsoft.com/office/word/2010/wordprocessingGroup" xmlns:wpi="http://schemas.microsoft.com/office/word/2010/wordprocessingInk" xmlns:wne="http://schemas.microsoft.com/office/word/2006/wordml" xmlns:wps="http://schemas.microsoft.com/office/word/2010/wordprocessingShape" mc:Ignorable="w14 w15 wp14">
   <w:body>
     <w:p>
       <w:pPr>
@@ -40,7 +40,7 @@
     </w:p>
     <w:p>
       <w:pPr>
-        <w:pStyle w:val="Pardeliste"/>
+        <w:pStyle w:val="ListParagraph"/>
         <w:numPr>
           <w:ilvl w:val="0"/>
           <w:numId w:val="1"/>
@@ -62,7 +62,7 @@
     </w:p>
     <w:p>
       <w:pPr>
-        <w:pStyle w:val="Pardeliste"/>
+        <w:pStyle w:val="ListParagraph"/>
         <w:numPr>
           <w:ilvl w:val="0"/>
           <w:numId w:val="1"/>
@@ -92,7 +92,7 @@
     </w:p>
     <w:p>
       <w:pPr>
-        <w:pStyle w:val="Pardeliste"/>
+        <w:pStyle w:val="ListParagraph"/>
         <w:numPr>
           <w:ilvl w:val="0"/>
           <w:numId w:val="1"/>
@@ -138,7 +138,7 @@
     </w:p>
     <w:p>
       <w:pPr>
-        <w:pStyle w:val="Pardeliste"/>
+        <w:pStyle w:val="ListParagraph"/>
         <w:numPr>
           <w:ilvl w:val="0"/>
           <w:numId w:val="1"/>
@@ -156,7 +156,7 @@
     </w:p>
     <w:p>
       <w:pPr>
-        <w:pStyle w:val="Pardeliste"/>
+        <w:pStyle w:val="ListParagraph"/>
         <w:numPr>
           <w:ilvl w:val="0"/>
           <w:numId w:val="1"/>
@@ -174,7 +174,7 @@
     </w:p>
     <w:p>
       <w:pPr>
-        <w:pStyle w:val="Pardeliste"/>
+        <w:pStyle w:val="ListParagraph"/>
         <w:numPr>
           <w:ilvl w:val="0"/>
           <w:numId w:val="1"/>
@@ -192,7 +192,7 @@
     </w:p>
     <w:p>
       <w:pPr>
-        <w:pStyle w:val="Pardeliste"/>
+        <w:pStyle w:val="ListParagraph"/>
         <w:numPr>
           <w:ilvl w:val="0"/>
           <w:numId w:val="1"/>
@@ -210,7 +210,7 @@
     </w:p>
     <w:p>
       <w:pPr>
-        <w:pStyle w:val="Pardeliste"/>
+        <w:pStyle w:val="ListParagraph"/>
         <w:numPr>
           <w:ilvl w:val="0"/>
           <w:numId w:val="1"/>
@@ -228,7 +228,7 @@
     </w:p>
     <w:p>
       <w:pPr>
-        <w:pStyle w:val="Pardeliste"/>
+        <w:pStyle w:val="ListParagraph"/>
         <w:numPr>
           <w:ilvl w:val="0"/>
           <w:numId w:val="1"/>
@@ -263,6 +263,878 @@
     <w:p>
       <w:pPr>
         <w:ind w:left="360"/>
+        <w:rPr>
+          <w:lang w:val="en-US"/>
+        </w:rPr>
+      </w:pPr>
+    </w:p>
+    <w:p>
+      <w:pPr>
+        <w:pStyle w:val="ListParagraph"/>
+        <w:numPr>
+          <w:ilvl w:val="0"/>
+          <w:numId w:val="2"/>
+        </w:numPr>
+        <w:rPr>
+          <w:lang w:val="en-US"/>
+        </w:rPr>
+      </w:pPr>
+      <w:r>
+        <w:rPr>
+          <w:lang w:val="en-US"/>
+        </w:rPr>
+        <w:t xml:space="preserve">For </w:t>
+      </w:r>
+      <w:r>
+        <w:rPr>
+          <w:lang w:val="en-US"/>
+        </w:rPr>
+        <w:t>the timer we can use</w:t>
+      </w:r>
+      <w:r>
+        <w:rPr>
+          <w:lang w:val="en-US"/>
+        </w:rPr>
+        <w:t xml:space="preserve"> t</w:t>
+      </w:r>
+      <w:r>
+        <w:rPr>
+          <w:lang w:val="en-US"/>
+        </w:rPr>
+        <w:t>his delay function</w:t>
+      </w:r>
+      <w:r>
+        <w:rPr>
+          <w:lang w:val="en-US"/>
+        </w:rPr>
+        <w:t xml:space="preserve"> =&gt; </w:t>
+      </w:r>
+      <w:r>
+        <w:rPr>
+          <w:lang w:val="en-US"/>
+        </w:rPr>
+        <w:object w:dxaOrig="8925" w:dyaOrig="12630" w14:anchorId="206A85C3">
+          <v:shapetype id="_x0000_t75" coordsize="21600,21600" o:spt="75" o:preferrelative="t" path="m@4@5l@4@11@9@11@9@5xe" filled="f" stroked="f">
+            <v:stroke joinstyle="miter"/>
+            <v:formulas>
+              <v:f eqn="if lineDrawn pixelLineWidth 0"/>
+              <v:f eqn="sum @0 1 0"/>
+              <v:f eqn="sum 0 0 @1"/>
+              <v:f eqn="prod @2 1 2"/>
+              <v:f eqn="prod @3 21600 pixelWidth"/>
+              <v:f eqn="prod @3 21600 pixelHeight"/>
+              <v:f eqn="sum @0 0 1"/>
+              <v:f eqn="prod @6 1 2"/>
+              <v:f eqn="prod @7 21600 pixelWidth"/>
+              <v:f eqn="sum @8 21600 0"/>
+              <v:f eqn="prod @7 21600 pixelHeight"/>
+              <v:f eqn="sum @10 21600 0"/>
+            </v:formulas>
+            <v:path o:extrusionok="f" gradientshapeok="t" o:connecttype="rect"/>
+            <o:lock v:ext="edit" aspectratio="t"/>
+          </v:shapetype>
+          <v:shape id="_x0000_i1025" type="#_x0000_t75" style="width:393pt;height:429pt" o:ole="">
+            <v:imagedata r:id="rId5" o:title="" croptop="4281f" cropbottom="16734f" cropleft="3745f" cropright="4075f"/>
+          </v:shape>
+          <o:OLEObject Type="Embed" ProgID="AcroExch.Document.DC" ShapeID="_x0000_i1025" DrawAspect="Content" ObjectID="_1582993393" r:id="rId6"/>
+        </w:object>
+      </w:r>
+    </w:p>
+    <w:p>
+      <w:pPr>
+        <w:rPr>
+          <w:lang w:val="en-US"/>
+        </w:rPr>
+      </w:pPr>
+    </w:p>
+    <w:p>
+      <w:pPr>
+        <w:pStyle w:val="ListParagraph"/>
+        <w:numPr>
+          <w:ilvl w:val="0"/>
+          <w:numId w:val="2"/>
+        </w:numPr>
+        <w:rPr>
+          <w:lang w:val="en-US"/>
+        </w:rPr>
+      </w:pPr>
+      <w:r>
+        <w:rPr>
+          <w:lang w:val="en-US"/>
+        </w:rPr>
+        <w:lastRenderedPageBreak/>
+        <w:t xml:space="preserve">Turn </w:t>
+      </w:r>
+      <w:r>
+        <w:rPr>
+          <w:lang w:val="en-US"/>
+        </w:rPr>
+        <w:t>on a led randomly</w:t>
+      </w:r>
+      <w:proofErr w:type="gramStart"/>
+      <w:r>
+        <w:rPr>
+          <w:lang w:val="en-US"/>
+        </w:rPr>
+        <w:t>..</w:t>
+      </w:r>
+      <w:proofErr w:type="gramEnd"/>
+    </w:p>
+    <w:p>
+      <w:pPr>
+        <w:pStyle w:val="ListParagraph"/>
+        <w:rPr>
+          <w:lang w:val="en-US"/>
+        </w:rPr>
+      </w:pPr>
+    </w:p>
+    <w:p>
+      <w:pPr>
+        <w:pStyle w:val="ListParagraph"/>
+        <w:rPr>
+          <w:lang w:val="en-US"/>
+        </w:rPr>
+      </w:pPr>
+      <w:r>
+        <w:rPr>
+          <w:lang w:val="en-US"/>
+        </w:rPr>
+        <w:t xml:space="preserve">There is _ </w:t>
+      </w:r>
+      <w:proofErr w:type="spellStart"/>
+      <w:r>
+        <w:rPr>
+          <w:lang w:val="en-US"/>
+        </w:rPr>
+        <w:t>leds</w:t>
+      </w:r>
+      <w:proofErr w:type="spellEnd"/>
+      <w:r>
+        <w:rPr>
+          <w:lang w:val="en-US"/>
+        </w:rPr>
+        <w:t xml:space="preserve"> on the </w:t>
+      </w:r>
+      <w:proofErr w:type="gramStart"/>
+      <w:r>
+        <w:rPr>
+          <w:lang w:val="en-US"/>
+        </w:rPr>
+        <w:t>STK600 ..</w:t>
+      </w:r>
+      <w:proofErr w:type="gramEnd"/>
+    </w:p>
+    <w:p>
+      <w:pPr>
+        <w:pStyle w:val="ListParagraph"/>
+        <w:pBdr>
+          <w:bottom w:val="single" w:sz="6" w:space="1" w:color="auto"/>
+        </w:pBdr>
+        <w:rPr>
+          <w:lang w:val="en-US"/>
+        </w:rPr>
+      </w:pPr>
+    </w:p>
+    <w:p>
+      <w:pPr>
+        <w:rPr>
+          <w:lang w:val="en-US"/>
+        </w:rPr>
+      </w:pPr>
+    </w:p>
+    <w:p>
+      <w:pPr>
+        <w:rPr>
+          <w:lang w:val="en-US"/>
+        </w:rPr>
+      </w:pPr>
+      <w:r>
+        <w:rPr>
+          <w:lang w:val="en-US"/>
+        </w:rPr>
+        <w:t xml:space="preserve">How it will works </w:t>
+      </w:r>
+    </w:p>
+    <w:p>
+      <w:pPr>
+        <w:pStyle w:val="ListParagraph"/>
+        <w:rPr>
+          <w:lang w:val="en-US"/>
+        </w:rPr>
+      </w:pPr>
+    </w:p>
+    <w:p>
+      <w:pPr>
+        <w:rPr>
+          <w:lang w:val="en-US"/>
+        </w:rPr>
+      </w:pPr>
+      <w:r>
+        <w:rPr>
+          <w:lang w:val="en-US"/>
+        </w:rPr>
+        <w:t>Turn on the STK 600</w:t>
+      </w:r>
+    </w:p>
+    <w:p>
+      <w:pPr>
+        <w:rPr>
+          <w:lang w:val="en-US"/>
+        </w:rPr>
+      </w:pPr>
+      <w:r>
+        <w:rPr>
+          <w:lang w:val="en-US"/>
+        </w:rPr>
+        <w:t>Press any button to start</w:t>
+      </w:r>
+    </w:p>
+    <w:p>
+      <w:pPr>
+        <w:rPr>
+          <w:lang w:val="en-US"/>
+        </w:rPr>
+      </w:pPr>
+      <w:r>
+        <w:rPr>
+          <w:lang w:val="en-US"/>
+        </w:rPr>
+        <w:t>Wait few seconds</w:t>
+      </w:r>
+    </w:p>
+    <w:p>
+      <w:pPr>
+        <w:rPr>
+          <w:lang w:val="en-US"/>
+        </w:rPr>
+      </w:pPr>
+      <w:r>
+        <w:rPr>
+          <w:lang w:val="en-US"/>
+        </w:rPr>
+        <w:t>A led blinking randomly (or we can choose a sequence I don’t know if it’s possible)</w:t>
+      </w:r>
+    </w:p>
+    <w:p>
+      <w:pPr>
+        <w:rPr>
+          <w:lang w:val="en-US"/>
+        </w:rPr>
+      </w:pPr>
+      <w:r>
+        <w:rPr>
+          <w:lang w:val="en-US"/>
+        </w:rPr>
+        <w:t>Wait until the user press a button (his choice)</w:t>
+      </w:r>
+    </w:p>
+    <w:p>
+      <w:pPr>
+        <w:rPr>
+          <w:lang w:val="en-US"/>
+        </w:rPr>
+      </w:pPr>
+      <w:r>
+        <w:rPr>
+          <w:lang w:val="en-US"/>
+        </w:rPr>
+        <w:t>User have to choose where the button blinked</w:t>
+      </w:r>
+    </w:p>
+    <w:p>
+      <w:pPr>
+        <w:pStyle w:val="ListParagraph"/>
+        <w:rPr>
+          <w:lang w:val="en-US"/>
+        </w:rPr>
+      </w:pPr>
+    </w:p>
+    <w:p>
+      <w:pPr>
+        <w:rPr>
+          <w:lang w:val="en-US"/>
+        </w:rPr>
+      </w:pPr>
+      <w:r>
+        <w:rPr>
+          <w:lang w:val="en-US"/>
+        </w:rPr>
+        <w:t>If good answer</w:t>
+      </w:r>
+    </w:p>
+    <w:p>
+      <w:pPr>
+        <w:rPr>
+          <w:lang w:val="en-US"/>
+        </w:rPr>
+      </w:pPr>
+      <w:proofErr w:type="gramStart"/>
+      <w:r>
+        <w:rPr>
+          <w:lang w:val="en-US"/>
+        </w:rPr>
+        <w:t>wait</w:t>
+      </w:r>
+      <w:proofErr w:type="gramEnd"/>
+    </w:p>
+    <w:p>
+      <w:pPr>
+        <w:rPr>
+          <w:lang w:val="en-US"/>
+        </w:rPr>
+      </w:pPr>
+      <w:r>
+        <w:rPr>
+          <w:lang w:val="en-US"/>
+        </w:rPr>
+        <w:t>(Next turn)</w:t>
+      </w:r>
+      <w:r>
+        <w:rPr>
+          <w:lang w:val="en-US"/>
+        </w:rPr>
+        <w:t>The 1</w:t>
+      </w:r>
+      <w:r>
+        <w:rPr>
+          <w:vertAlign w:val="superscript"/>
+          <w:lang w:val="en-US"/>
+        </w:rPr>
+        <w:t>st</w:t>
+      </w:r>
+      <w:r>
+        <w:rPr>
+          <w:lang w:val="en-US"/>
+        </w:rPr>
+        <w:t xml:space="preserve"> led will blink again and a new led will blink (it can be the same led)</w:t>
+      </w:r>
+    </w:p>
+    <w:p>
+      <w:pPr>
+        <w:rPr>
+          <w:lang w:val="en-US"/>
+        </w:rPr>
+      </w:pPr>
+      <w:r>
+        <w:rPr>
+          <w:lang w:val="en-US"/>
+        </w:rPr>
+        <w:t>Wait until the user press a button (his choice)</w:t>
+      </w:r>
+    </w:p>
+    <w:p>
+      <w:pPr>
+        <w:rPr>
+          <w:lang w:val="en-US"/>
+        </w:rPr>
+      </w:pPr>
+      <w:r>
+        <w:rPr>
+          <w:lang w:val="en-US"/>
+        </w:rPr>
+        <w:t>User have to choose where the button blinked</w:t>
+      </w:r>
+      <w:r>
+        <w:rPr>
+          <w:lang w:val="en-US"/>
+        </w:rPr>
+        <w:t xml:space="preserve"> first and the next one</w:t>
+      </w:r>
+      <w:proofErr w:type="gramStart"/>
+      <w:r>
+        <w:rPr>
+          <w:lang w:val="en-US"/>
+        </w:rPr>
+        <w:t>..</w:t>
+      </w:r>
+      <w:proofErr w:type="gramEnd"/>
+    </w:p>
+    <w:p>
+      <w:pPr>
+        <w:rPr>
+          <w:lang w:val="en-US"/>
+        </w:rPr>
+      </w:pPr>
+      <w:r>
+        <w:rPr>
+          <w:lang w:val="en-US"/>
+        </w:rPr>
+        <w:t>If good answer</w:t>
+      </w:r>
+      <w:r>
+        <w:rPr>
+          <w:lang w:val="en-US"/>
+        </w:rPr>
+        <w:t xml:space="preserve"> </w:t>
+      </w:r>
+      <w:r>
+        <w:rPr>
+          <w:lang w:val="en-US"/>
+        </w:rPr>
+        <w:t>(Next turn)</w:t>
+      </w:r>
+      <w:r>
+        <w:rPr>
+          <w:lang w:val="en-US"/>
+        </w:rPr>
+        <w:t xml:space="preserve"> 3</w:t>
+      </w:r>
+      <w:r>
+        <w:rPr>
+          <w:vertAlign w:val="superscript"/>
+          <w:lang w:val="en-US"/>
+        </w:rPr>
+        <w:t>rd</w:t>
+      </w:r>
+      <w:r>
+        <w:rPr>
+          <w:lang w:val="en-US"/>
+        </w:rPr>
+        <w:t xml:space="preserve"> led will</w:t>
+      </w:r>
+      <w:proofErr w:type="gramStart"/>
+      <w:r>
+        <w:rPr>
+          <w:lang w:val="en-US"/>
+        </w:rPr>
+        <w:t>..</w:t>
+      </w:r>
+      <w:proofErr w:type="gramEnd"/>
+      <w:r>
+        <w:rPr>
+          <w:lang w:val="en-US"/>
+        </w:rPr>
+        <w:t xml:space="preserve"> </w:t>
+      </w:r>
+      <w:proofErr w:type="gramStart"/>
+      <w:r>
+        <w:rPr>
+          <w:lang w:val="en-US"/>
+        </w:rPr>
+        <w:t>etc</w:t>
+      </w:r>
+      <w:proofErr w:type="gramEnd"/>
+      <w:r>
+        <w:rPr>
+          <w:lang w:val="en-US"/>
+        </w:rPr>
+        <w:t>..</w:t>
+      </w:r>
+    </w:p>
+    <w:p>
+      <w:pPr>
+        <w:pStyle w:val="ListParagraph"/>
+        <w:rPr>
+          <w:lang w:val="en-US"/>
+        </w:rPr>
+      </w:pPr>
+    </w:p>
+    <w:p>
+      <w:pPr>
+        <w:rPr>
+          <w:lang w:val="en-US"/>
+        </w:rPr>
+      </w:pPr>
+      <w:r>
+        <w:rPr>
+          <w:lang w:val="en-US"/>
+        </w:rPr>
+        <w:t xml:space="preserve">If wrong answer </w:t>
+      </w:r>
+    </w:p>
+    <w:p>
+      <w:pPr>
+        <w:rPr>
+          <w:lang w:val="en-US"/>
+        </w:rPr>
+      </w:pPr>
+      <w:r>
+        <w:rPr>
+          <w:lang w:val="en-US"/>
+        </w:rPr>
+        <w:t>Make blinking all led 2</w:t>
+      </w:r>
+      <w:r>
+        <w:rPr>
+          <w:vertAlign w:val="superscript"/>
+          <w:lang w:val="en-US"/>
+        </w:rPr>
+        <w:t>rd</w:t>
+      </w:r>
+      <w:r>
+        <w:rPr>
+          <w:lang w:val="en-US"/>
+        </w:rPr>
+        <w:t xml:space="preserve"> time to show he made a mistake</w:t>
+      </w:r>
+    </w:p>
+    <w:p>
+      <w:pPr>
+        <w:rPr>
+          <w:lang w:val="en-US"/>
+        </w:rPr>
+      </w:pPr>
+      <w:r>
+        <w:rPr>
+          <w:lang w:val="en-US"/>
+        </w:rPr>
+        <w:t>Wait</w:t>
+      </w:r>
+    </w:p>
+    <w:p>
+      <w:pPr>
+        <w:rPr>
+          <w:lang w:val="en-US"/>
+        </w:rPr>
+      </w:pPr>
+      <w:r>
+        <w:rPr>
+          <w:lang w:val="en-US"/>
+        </w:rPr>
+        <w:t xml:space="preserve">Show the </w:t>
+      </w:r>
+      <w:r>
+        <w:rPr>
+          <w:lang w:val="en-US"/>
+        </w:rPr>
+        <w:t>correct path from the beginning _ times (number of life)</w:t>
+      </w:r>
+    </w:p>
+    <w:p>
+      <w:pPr>
+        <w:rPr>
+          <w:lang w:val="en-US"/>
+        </w:rPr>
+      </w:pPr>
+    </w:p>
+    <w:p>
+      <w:pPr>
+        <w:rPr>
+          <w:lang w:val="en-US"/>
+        </w:rPr>
+      </w:pPr>
+      <w:r>
+        <w:rPr>
+          <w:lang w:val="en-US"/>
+        </w:rPr>
+        <w:t xml:space="preserve">If game over (all the led blink for 5 sec for example) and </w:t>
+      </w:r>
+      <w:proofErr w:type="gramStart"/>
+      <w:r>
+        <w:rPr>
+          <w:lang w:val="en-US"/>
+        </w:rPr>
+        <w:t>it’s</w:t>
+      </w:r>
+      <w:proofErr w:type="gramEnd"/>
+      <w:r>
+        <w:rPr>
+          <w:lang w:val="en-US"/>
+        </w:rPr>
+        <w:t xml:space="preserve"> finish</w:t>
+      </w:r>
+    </w:p>
+    <w:p>
+      <w:pPr>
+        <w:rPr>
+          <w:lang w:val="en-US"/>
+        </w:rPr>
+      </w:pPr>
+    </w:p>
+    <w:p>
+      <w:pPr>
+        <w:rPr>
+          <w:lang w:val="en-US"/>
+        </w:rPr>
+      </w:pPr>
+      <w:r>
+        <w:rPr>
+          <w:lang w:val="en-US"/>
+        </w:rPr>
+        <w:t>If win make the led blinking 5 times or turn on turn off each led one by one.</w:t>
+      </w:r>
+    </w:p>
+    <w:p>
+      <w:pPr>
+        <w:rPr>
+          <w:lang w:val="en-US"/>
+        </w:rPr>
+      </w:pPr>
+    </w:p>
+    <w:p>
+      <w:pPr>
+        <w:pBdr>
+          <w:bottom w:val="single" w:sz="6" w:space="1" w:color="auto"/>
+        </w:pBdr>
+        <w:rPr>
+          <w:lang w:val="en-US"/>
+        </w:rPr>
+      </w:pPr>
+    </w:p>
+    <w:p>
+      <w:pPr>
+        <w:rPr>
+          <w:lang w:val="en-US"/>
+        </w:rPr>
+      </w:pPr>
+    </w:p>
+    <w:p>
+      <w:pPr>
+        <w:tabs>
+          <w:tab w:val="left" w:pos="1200"/>
+        </w:tabs>
+        <w:rPr>
+          <w:u w:val="single"/>
+          <w:lang w:val="en-US"/>
+        </w:rPr>
+      </w:pPr>
+      <w:r>
+        <w:rPr>
+          <w:u w:val="single"/>
+          <w:lang w:val="en-US"/>
+        </w:rPr>
+        <w:t>Function</w:t>
+      </w:r>
+      <w:r>
+        <w:rPr>
+          <w:u w:val="single"/>
+          <w:lang w:val="en-US"/>
+        </w:rPr>
+        <w:t xml:space="preserve"> &amp; variable</w:t>
+      </w:r>
+      <w:r>
+        <w:rPr>
+          <w:u w:val="single"/>
+          <w:lang w:val="en-US"/>
+        </w:rPr>
+        <w:t xml:space="preserve"> needed</w:t>
+      </w:r>
+    </w:p>
+    <w:p>
+      <w:pPr>
+        <w:tabs>
+          <w:tab w:val="left" w:pos="1200"/>
+        </w:tabs>
+        <w:rPr>
+          <w:lang w:val="en-US"/>
+        </w:rPr>
+      </w:pPr>
+    </w:p>
+    <w:p>
+      <w:pPr>
+        <w:tabs>
+          <w:tab w:val="left" w:pos="1200"/>
+        </w:tabs>
+        <w:rPr>
+          <w:lang w:val="en-US"/>
+        </w:rPr>
+      </w:pPr>
+      <w:r>
+        <w:rPr>
+          <w:lang w:val="en-US"/>
+        </w:rPr>
+        <w:t>Delay / Timer</w:t>
+      </w:r>
+    </w:p>
+    <w:p>
+      <w:pPr>
+        <w:tabs>
+          <w:tab w:val="left" w:pos="1200"/>
+        </w:tabs>
+        <w:rPr>
+          <w:lang w:val="en-US"/>
+        </w:rPr>
+      </w:pPr>
+    </w:p>
+    <w:p>
+      <w:pPr>
+        <w:tabs>
+          <w:tab w:val="left" w:pos="1200"/>
+        </w:tabs>
+        <w:rPr>
+          <w:lang w:val="en-US"/>
+        </w:rPr>
+      </w:pPr>
+      <w:r>
+        <w:rPr>
+          <w:lang w:val="en-US"/>
+        </w:rPr>
+        <w:t>Variable to store what the user press (array)</w:t>
+      </w:r>
+    </w:p>
+    <w:p>
+      <w:pPr>
+        <w:tabs>
+          <w:tab w:val="left" w:pos="1200"/>
+        </w:tabs>
+        <w:rPr>
+          <w:lang w:val="en-US"/>
+        </w:rPr>
+      </w:pPr>
+      <w:r>
+        <w:rPr>
+          <w:lang w:val="en-US"/>
+        </w:rPr>
+        <w:t>Variable to store which led blinked (array)</w:t>
+      </w:r>
+    </w:p>
+    <w:p>
+      <w:pPr>
+        <w:tabs>
+          <w:tab w:val="left" w:pos="1200"/>
+        </w:tabs>
+        <w:rPr>
+          <w:lang w:val="en-US"/>
+        </w:rPr>
+      </w:pPr>
+      <w:r>
+        <w:rPr>
+          <w:lang w:val="en-US"/>
+        </w:rPr>
+        <w:t xml:space="preserve">Variable to </w:t>
+      </w:r>
+      <w:proofErr w:type="spellStart"/>
+      <w:proofErr w:type="gramStart"/>
+      <w:r>
+        <w:rPr>
+          <w:lang w:val="en-US"/>
+        </w:rPr>
+        <w:t>inc</w:t>
+      </w:r>
+      <w:proofErr w:type="spellEnd"/>
+      <w:proofErr w:type="gramEnd"/>
+      <w:r>
+        <w:rPr>
+          <w:lang w:val="en-US"/>
+        </w:rPr>
+        <w:t xml:space="preserve"> the number of led</w:t>
+      </w:r>
+    </w:p>
+    <w:p>
+      <w:pPr>
+        <w:tabs>
+          <w:tab w:val="left" w:pos="1200"/>
+        </w:tabs>
+        <w:rPr>
+          <w:lang w:val="en-US"/>
+        </w:rPr>
+      </w:pPr>
+      <w:r>
+        <w:rPr>
+          <w:lang w:val="en-US"/>
+        </w:rPr>
+        <w:t xml:space="preserve">Variable to </w:t>
+      </w:r>
+      <w:proofErr w:type="spellStart"/>
+      <w:r>
+        <w:rPr>
+          <w:lang w:val="en-US"/>
+        </w:rPr>
+        <w:t>dec</w:t>
+      </w:r>
+      <w:proofErr w:type="spellEnd"/>
+      <w:r>
+        <w:rPr>
+          <w:lang w:val="en-US"/>
+        </w:rPr>
+        <w:t xml:space="preserve"> the number of lives</w:t>
+      </w:r>
+    </w:p>
+    <w:p>
+      <w:pPr>
+        <w:tabs>
+          <w:tab w:val="left" w:pos="1200"/>
+        </w:tabs>
+        <w:rPr>
+          <w:lang w:val="en-US"/>
+        </w:rPr>
+      </w:pPr>
+    </w:p>
+    <w:p>
+      <w:pPr>
+        <w:tabs>
+          <w:tab w:val="left" w:pos="1200"/>
+        </w:tabs>
+        <w:rPr>
+          <w:lang w:val="en-US"/>
+        </w:rPr>
+      </w:pPr>
+      <w:r>
+        <w:rPr>
+          <w:lang w:val="en-US"/>
+        </w:rPr>
+        <w:t>Function good answer</w:t>
+      </w:r>
+    </w:p>
+    <w:p>
+      <w:pPr>
+        <w:tabs>
+          <w:tab w:val="left" w:pos="1200"/>
+        </w:tabs>
+        <w:rPr>
+          <w:lang w:val="en-US"/>
+        </w:rPr>
+      </w:pPr>
+      <w:r>
+        <w:rPr>
+          <w:lang w:val="en-US"/>
+        </w:rPr>
+        <w:t>Function bad answer</w:t>
+      </w:r>
+    </w:p>
+    <w:p>
+      <w:pPr>
+        <w:tabs>
+          <w:tab w:val="left" w:pos="1200"/>
+        </w:tabs>
+        <w:rPr>
+          <w:lang w:val="en-US"/>
+        </w:rPr>
+      </w:pPr>
+      <w:r>
+        <w:rPr>
+          <w:lang w:val="en-US"/>
+        </w:rPr>
+        <w:t>Function mistake</w:t>
+      </w:r>
+    </w:p>
+    <w:p>
+      <w:pPr>
+        <w:tabs>
+          <w:tab w:val="left" w:pos="1200"/>
+        </w:tabs>
+        <w:rPr>
+          <w:lang w:val="en-US"/>
+        </w:rPr>
+      </w:pPr>
+      <w:r>
+        <w:rPr>
+          <w:lang w:val="en-US"/>
+        </w:rPr>
+        <w:t>Function game over</w:t>
+      </w:r>
+    </w:p>
+    <w:p>
+      <w:pPr>
+        <w:tabs>
+          <w:tab w:val="left" w:pos="1200"/>
+        </w:tabs>
+        <w:rPr>
+          <w:lang w:val="en-US"/>
+        </w:rPr>
+      </w:pPr>
+      <w:r>
+        <w:rPr>
+          <w:lang w:val="en-US"/>
+        </w:rPr>
+        <w:t>Function game win.</w:t>
+      </w:r>
+    </w:p>
+    <w:p>
+      <w:pPr>
+        <w:tabs>
+          <w:tab w:val="left" w:pos="1200"/>
+        </w:tabs>
         <w:rPr>
           <w:lang w:val="en-US"/>
         </w:rPr>
@@ -281,11 +1153,11 @@
 </file>
 
 <file path=word/numbering.xml><?xml version="1.0" encoding="utf-8"?>
-<w:numbering xmlns:wpc="http://schemas.microsoft.com/office/word/2010/wordprocessingCanvas" xmlns:mo="http://schemas.microsoft.com/office/mac/office/2008/main" xmlns:mc="http://schemas.openxmlformats.org/markup-compatibility/2006" xmlns:mv="urn:schemas-microsoft-com:mac:vml" xmlns:o="urn:schemas-microsoft-com:office:office" xmlns:r="http://schemas.openxmlformats.org/officeDocument/2006/relationships" xmlns:m="http://schemas.openxmlformats.org/officeDocument/2006/math" xmlns:v="urn:schemas-microsoft-com:vml" xmlns:wp14="http://schemas.microsoft.com/office/word/2010/wordprocessingDrawing" xmlns:wp="http://schemas.openxmlformats.org/drawingml/2006/wordprocessingDrawing" xmlns:w10="urn:schemas-microsoft-com:office:word" xmlns:w="http://schemas.openxmlformats.org/wordprocessingml/2006/main" xmlns:w14="http://schemas.microsoft.com/office/word/2010/wordml" xmlns:w15="http://schemas.microsoft.com/office/word/2012/wordml" xmlns:wpg="http://schemas.microsoft.com/office/word/2010/wordprocessingGroup" xmlns:wpi="http://schemas.microsoft.com/office/word/2010/wordprocessingInk" xmlns:wne="http://schemas.microsoft.com/office/word/2006/wordml" xmlns:wps="http://schemas.microsoft.com/office/word/2010/wordprocessingShape" mc:Ignorable="w14 w15 wp14">
-  <w:abstractNum w:abstractNumId="0">
-    <w:nsid w:val="7CFA4AA8"/>
+<w:numbering xmlns:wpc="http://schemas.microsoft.com/office/word/2010/wordprocessingCanvas" xmlns:mc="http://schemas.openxmlformats.org/markup-compatibility/2006" xmlns:o="urn:schemas-microsoft-com:office:office" xmlns:r="http://schemas.openxmlformats.org/officeDocument/2006/relationships" xmlns:m="http://schemas.openxmlformats.org/officeDocument/2006/math" xmlns:v="urn:schemas-microsoft-com:vml" xmlns:wp14="http://schemas.microsoft.com/office/word/2010/wordprocessingDrawing" xmlns:wp="http://schemas.openxmlformats.org/drawingml/2006/wordprocessingDrawing" xmlns:w10="urn:schemas-microsoft-com:office:word" xmlns:w="http://schemas.openxmlformats.org/wordprocessingml/2006/main" xmlns:w14="http://schemas.microsoft.com/office/word/2010/wordml" xmlns:w15="http://schemas.microsoft.com/office/word/2012/wordml" xmlns:wpg="http://schemas.microsoft.com/office/word/2010/wordprocessingGroup" xmlns:wpi="http://schemas.microsoft.com/office/word/2010/wordprocessingInk" xmlns:wne="http://schemas.microsoft.com/office/word/2006/wordml" xmlns:wps="http://schemas.microsoft.com/office/word/2010/wordprocessingShape" mc:Ignorable="w14 w15 wp14">
+  <w:abstractNum w:abstractNumId="0" w15:restartNumberingAfterBreak="0">
+    <w:nsid w:val="4C55133F"/>
     <w:multiLevelType w:val="hybridMultilevel"/>
-    <w:tmpl w:val="DAD00C1C"/>
+    <w:tmpl w:val="EC529436"/>
     <w:lvl w:ilvl="0" w:tplc="040C0011">
       <w:start w:val="1"/>
       <w:numFmt w:val="decimal"/>
@@ -371,7 +1243,99 @@
       </w:pPr>
     </w:lvl>
   </w:abstractNum>
+  <w:abstractNum w:abstractNumId="1" w15:restartNumberingAfterBreak="0">
+    <w:nsid w:val="7CFA4AA8"/>
+    <w:multiLevelType w:val="hybridMultilevel"/>
+    <w:tmpl w:val="DAD00C1C"/>
+    <w:lvl w:ilvl="0" w:tplc="040C0011">
+      <w:start w:val="1"/>
+      <w:numFmt w:val="decimal"/>
+      <w:lvlText w:val="%1)"/>
+      <w:lvlJc w:val="left"/>
+      <w:pPr>
+        <w:ind w:left="720" w:hanging="360"/>
+      </w:pPr>
+      <w:rPr>
+        <w:rFonts w:hint="default"/>
+      </w:rPr>
+    </w:lvl>
+    <w:lvl w:ilvl="1" w:tplc="040C0019" w:tentative="1">
+      <w:start w:val="1"/>
+      <w:numFmt w:val="lowerLetter"/>
+      <w:lvlText w:val="%2."/>
+      <w:lvlJc w:val="left"/>
+      <w:pPr>
+        <w:ind w:left="1440" w:hanging="360"/>
+      </w:pPr>
+    </w:lvl>
+    <w:lvl w:ilvl="2" w:tplc="040C001B" w:tentative="1">
+      <w:start w:val="1"/>
+      <w:numFmt w:val="lowerRoman"/>
+      <w:lvlText w:val="%3."/>
+      <w:lvlJc w:val="right"/>
+      <w:pPr>
+        <w:ind w:left="2160" w:hanging="180"/>
+      </w:pPr>
+    </w:lvl>
+    <w:lvl w:ilvl="3" w:tplc="040C000F" w:tentative="1">
+      <w:start w:val="1"/>
+      <w:numFmt w:val="decimal"/>
+      <w:lvlText w:val="%4."/>
+      <w:lvlJc w:val="left"/>
+      <w:pPr>
+        <w:ind w:left="2880" w:hanging="360"/>
+      </w:pPr>
+    </w:lvl>
+    <w:lvl w:ilvl="4" w:tplc="040C0019" w:tentative="1">
+      <w:start w:val="1"/>
+      <w:numFmt w:val="lowerLetter"/>
+      <w:lvlText w:val="%5."/>
+      <w:lvlJc w:val="left"/>
+      <w:pPr>
+        <w:ind w:left="3600" w:hanging="360"/>
+      </w:pPr>
+    </w:lvl>
+    <w:lvl w:ilvl="5" w:tplc="040C001B" w:tentative="1">
+      <w:start w:val="1"/>
+      <w:numFmt w:val="lowerRoman"/>
+      <w:lvlText w:val="%6."/>
+      <w:lvlJc w:val="right"/>
+      <w:pPr>
+        <w:ind w:left="4320" w:hanging="180"/>
+      </w:pPr>
+    </w:lvl>
+    <w:lvl w:ilvl="6" w:tplc="040C000F" w:tentative="1">
+      <w:start w:val="1"/>
+      <w:numFmt w:val="decimal"/>
+      <w:lvlText w:val="%7."/>
+      <w:lvlJc w:val="left"/>
+      <w:pPr>
+        <w:ind w:left="5040" w:hanging="360"/>
+      </w:pPr>
+    </w:lvl>
+    <w:lvl w:ilvl="7" w:tplc="040C0019" w:tentative="1">
+      <w:start w:val="1"/>
+      <w:numFmt w:val="lowerLetter"/>
+      <w:lvlText w:val="%8."/>
+      <w:lvlJc w:val="left"/>
+      <w:pPr>
+        <w:ind w:left="5760" w:hanging="360"/>
+      </w:pPr>
+    </w:lvl>
+    <w:lvl w:ilvl="8" w:tplc="040C001B" w:tentative="1">
+      <w:start w:val="1"/>
+      <w:numFmt w:val="lowerRoman"/>
+      <w:lvlText w:val="%9."/>
+      <w:lvlJc w:val="right"/>
+      <w:pPr>
+        <w:ind w:left="6480" w:hanging="180"/>
+      </w:pPr>
+    </w:lvl>
+  </w:abstractNum>
   <w:num w:numId="1">
+    <w:abstractNumId w:val="1"/>
+  </w:num>
+  <w:num w:numId="2">
     <w:abstractNumId w:val="0"/>
   </w:num>
 </w:numbering>
@@ -390,7 +1354,7 @@
     </w:rPrDefault>
     <w:pPrDefault/>
   </w:docDefaults>
-  <w:latentStyles w:defLockedState="0" w:defUIPriority="99" w:defSemiHidden="0" w:defUnhideWhenUsed="0" w:defQFormat="0" w:count="382">
+  <w:latentStyles w:defLockedState="0" w:defUIPriority="99" w:defSemiHidden="0" w:defUnhideWhenUsed="0" w:defQFormat="0" w:count="371">
     <w:lsdException w:name="Normal" w:uiPriority="0" w:qFormat="1"/>
     <w:lsdException w:name="heading 1" w:uiPriority="9" w:qFormat="1"/>
     <w:lsdException w:name="heading 2" w:semiHidden="1" w:uiPriority="9" w:unhideWhenUsed="1" w:qFormat="1"/>
@@ -547,15 +1511,6 @@
     <w:lsdException w:name="Balloon Text" w:semiHidden="1" w:unhideWhenUsed="1"/>
     <w:lsdException w:name="Table Grid" w:uiPriority="39"/>
     <w:lsdException w:name="Table Theme" w:semiHidden="1" w:unhideWhenUsed="1"/>
-    <w:lsdException w:name="Note Level 1" w:semiHidden="1" w:unhideWhenUsed="1"/>
-    <w:lsdException w:name="Note Level 2" w:semiHidden="1" w:unhideWhenUsed="1"/>
-    <w:lsdException w:name="Note Level 3" w:semiHidden="1" w:unhideWhenUsed="1"/>
-    <w:lsdException w:name="Note Level 4" w:semiHidden="1" w:unhideWhenUsed="1"/>
-    <w:lsdException w:name="Note Level 5" w:semiHidden="1" w:unhideWhenUsed="1"/>
-    <w:lsdException w:name="Note Level 6" w:semiHidden="1" w:unhideWhenUsed="1"/>
-    <w:lsdException w:name="Note Level 7" w:semiHidden="1" w:unhideWhenUsed="1"/>
-    <w:lsdException w:name="Note Level 8" w:semiHidden="1" w:unhideWhenUsed="1"/>
-    <w:lsdException w:name="Note Level 9" w:semiHidden="1" w:unhideWhenUsed="1"/>
     <w:lsdException w:name="Placeholder Text" w:semiHidden="1"/>
     <w:lsdException w:name="No Spacing" w:uiPriority="1" w:qFormat="1"/>
     <w:lsdException w:name="Light Shading" w:uiPriority="60"/>
@@ -771,20 +1726,18 @@
     <w:lsdException w:name="List Table 5 Dark Accent 6" w:uiPriority="50"/>
     <w:lsdException w:name="List Table 6 Colorful Accent 6" w:uiPriority="51"/>
     <w:lsdException w:name="List Table 7 Colorful Accent 6" w:uiPriority="52"/>
-    <w:lsdException w:name="Mention" w:semiHidden="1" w:unhideWhenUsed="1"/>
-    <w:lsdException w:name="Smart Hyperlink" w:semiHidden="1" w:unhideWhenUsed="1"/>
   </w:latentStyles>
   <w:style w:type="paragraph" w:default="1" w:styleId="Normal">
     <w:name w:val="Normal"/>
     <w:qFormat/>
   </w:style>
-  <w:style w:type="character" w:default="1" w:styleId="Policepardfaut">
+  <w:style w:type="character" w:default="1" w:styleId="DefaultParagraphFont">
     <w:name w:val="Default Paragraph Font"/>
     <w:uiPriority w:val="1"/>
     <w:semiHidden/>
     <w:unhideWhenUsed/>
   </w:style>
-  <w:style w:type="table" w:default="1" w:styleId="TableauNormal">
+  <w:style w:type="table" w:default="1" w:styleId="TableNormal">
     <w:name w:val="Normal Table"/>
     <w:uiPriority w:val="99"/>
     <w:semiHidden/>
@@ -799,13 +1752,13 @@
       </w:tblCellMar>
     </w:tblPr>
   </w:style>
-  <w:style w:type="numbering" w:default="1" w:styleId="Aucuneliste">
+  <w:style w:type="numbering" w:default="1" w:styleId="NoList">
     <w:name w:val="No List"/>
     <w:uiPriority w:val="99"/>
     <w:semiHidden/>
     <w:unhideWhenUsed/>
   </w:style>
-  <w:style w:type="paragraph" w:styleId="Pardeliste">
+  <w:style w:type="paragraph" w:styleId="ListParagraph">
     <w:name w:val="List Paragraph"/>
     <w:basedOn w:val="Normal"/>
     <w:uiPriority w:val="34"/>

</xml_diff>

<commit_message>
scenario of game + some function
added what we wrote on paper before the break and some function to develop
</commit_message>
<xml_diff>
--- a/ASMprojectPlan.docx
+++ b/ASMprojectPlan.docx
@@ -333,10 +333,10 @@
             <v:path o:extrusionok="f" gradientshapeok="t" o:connecttype="rect"/>
             <o:lock v:ext="edit" aspectratio="t"/>
           </v:shapetype>
-          <v:shape id="_x0000_i1025" type="#_x0000_t75" style="width:393pt;height:429pt" o:ole="">
+          <v:shape id="_x0000_i1025" type="#_x0000_t75" style="width:393.25pt;height:429pt" o:ole="">
             <v:imagedata r:id="rId5" o:title="" croptop="4281f" cropbottom="16734f" cropleft="3745f" cropright="4075f"/>
           </v:shape>
-          <o:OLEObject Type="Embed" ProgID="AcroExch.Document.DC" ShapeID="_x0000_i1025" DrawAspect="Content" ObjectID="_1582993393" r:id="rId6"/>
+          <o:OLEObject Type="Embed" ProgID="AcroExch.Document.DC" ShapeID="_x0000_i1025" DrawAspect="Content" ObjectID="_1584195550" r:id="rId6"/>
         </w:object>
       </w:r>
     </w:p>
@@ -632,13 +632,7 @@
         <w:rPr>
           <w:lang w:val="en-US"/>
         </w:rPr>
-        <w:t>User have to choose where the button blinked</w:t>
-      </w:r>
-      <w:r>
-        <w:rPr>
-          <w:lang w:val="en-US"/>
-        </w:rPr>
-        <w:t xml:space="preserve"> first and the next one</w:t>
+        <w:t>User have to choose where the button blinked first and the next one</w:t>
       </w:r>
       <w:proofErr w:type="gramStart"/>
       <w:r>
@@ -665,13 +659,7 @@
         <w:rPr>
           <w:lang w:val="en-US"/>
         </w:rPr>
-        <w:t xml:space="preserve"> </w:t>
-      </w:r>
-      <w:r>
-        <w:rPr>
-          <w:lang w:val="en-US"/>
-        </w:rPr>
-        <w:t>(Next turn)</w:t>
+        <w:t xml:space="preserve"> (Next turn)</w:t>
       </w:r>
       <w:r>
         <w:rPr>
@@ -1139,8 +1127,203 @@
           <w:lang w:val="en-US"/>
         </w:rPr>
       </w:pPr>
+    </w:p>
+    <w:p>
+      <w:pPr>
+        <w:tabs>
+          <w:tab w:val="left" w:pos="1200"/>
+        </w:tabs>
+        <w:rPr>
+          <w:lang w:val="en-US"/>
+        </w:rPr>
+      </w:pPr>
+    </w:p>
+    <w:p>
+      <w:pPr>
+        <w:tabs>
+          <w:tab w:val="left" w:pos="1200"/>
+        </w:tabs>
+        <w:rPr>
+          <w:lang w:val="en-US"/>
+        </w:rPr>
+      </w:pPr>
+      <w:r>
+        <w:rPr>
+          <w:lang w:val="en-US"/>
+        </w:rPr>
+        <w:t xml:space="preserve">Push a value </w:t>
+      </w:r>
+    </w:p>
+    <w:p>
+      <w:pPr>
+        <w:tabs>
+          <w:tab w:val="left" w:pos="1200"/>
+        </w:tabs>
+        <w:rPr>
+          <w:lang w:val="en-US"/>
+        </w:rPr>
+      </w:pPr>
+      <w:r>
+        <w:rPr>
+          <w:lang w:val="en-US"/>
+        </w:rPr>
+        <w:t xml:space="preserve">Add a delay max 1 sec </w:t>
+      </w:r>
+    </w:p>
+    <w:p>
+      <w:pPr>
+        <w:tabs>
+          <w:tab w:val="left" w:pos="1200"/>
+        </w:tabs>
+        <w:rPr>
+          <w:lang w:val="en-US"/>
+        </w:rPr>
+      </w:pPr>
+      <w:r>
+        <w:rPr>
+          <w:lang w:val="en-US"/>
+        </w:rPr>
+        <w:t>Press a button</w:t>
+      </w:r>
+    </w:p>
+    <w:p>
+      <w:pPr>
+        <w:tabs>
+          <w:tab w:val="left" w:pos="1200"/>
+        </w:tabs>
+        <w:rPr>
+          <w:lang w:val="en-US"/>
+        </w:rPr>
+      </w:pPr>
+      <w:r>
+        <w:rPr>
+          <w:lang w:val="en-US"/>
+        </w:rPr>
+        <w:t>Compare the switch w/ stack</w:t>
+      </w:r>
+    </w:p>
+    <w:p>
+      <w:pPr>
+        <w:tabs>
+          <w:tab w:val="left" w:pos="1200"/>
+        </w:tabs>
+        <w:rPr>
+          <w:lang w:val="en-US"/>
+        </w:rPr>
+      </w:pPr>
+      <w:r>
+        <w:rPr>
+          <w:lang w:val="en-US"/>
+        </w:rPr>
+        <w:t>If correct … blinking thing</w:t>
+      </w:r>
+    </w:p>
+    <w:p>
+      <w:pPr>
+        <w:tabs>
+          <w:tab w:val="left" w:pos="1200"/>
+        </w:tabs>
+        <w:rPr>
+          <w:lang w:val="en-US"/>
+        </w:rPr>
+      </w:pPr>
+      <w:r>
+        <w:rPr>
+          <w:lang w:val="en-US"/>
+        </w:rPr>
+        <w:tab/>
+        <w:t xml:space="preserve"> </w:t>
+      </w:r>
+      <w:proofErr w:type="gramStart"/>
+      <w:r>
+        <w:rPr>
+          <w:lang w:val="en-US"/>
+        </w:rPr>
+        <w:t>and</w:t>
+      </w:r>
+      <w:proofErr w:type="gramEnd"/>
+      <w:r>
+        <w:rPr>
+          <w:lang w:val="en-US"/>
+        </w:rPr>
+        <w:t xml:space="preserve"> next </w:t>
+      </w:r>
+      <w:r>
+        <w:rPr>
+          <w:lang w:val="en-US"/>
+        </w:rPr>
+        <w:tab/>
+        <w:t>// how many led will blink until the end of the game ?</w:t>
+      </w:r>
       <w:bookmarkStart w:id="0" w:name="_GoBack"/>
       <w:bookmarkEnd w:id="0"/>
+    </w:p>
+    <w:p>
+      <w:pPr>
+        <w:tabs>
+          <w:tab w:val="left" w:pos="1200"/>
+        </w:tabs>
+        <w:rPr>
+          <w:lang w:val="en-US"/>
+        </w:rPr>
+      </w:pPr>
+    </w:p>
+    <w:p>
+      <w:pPr>
+        <w:tabs>
+          <w:tab w:val="left" w:pos="1200"/>
+        </w:tabs>
+        <w:rPr>
+          <w:lang w:val="en-US"/>
+        </w:rPr>
+      </w:pPr>
+      <w:r>
+        <w:rPr>
+          <w:lang w:val="en-US"/>
+        </w:rPr>
+        <w:t>If false blinking thing =&gt;</w:t>
+      </w:r>
+    </w:p>
+    <w:p>
+      <w:pPr>
+        <w:tabs>
+          <w:tab w:val="left" w:pos="1200"/>
+        </w:tabs>
+        <w:rPr>
+          <w:lang w:val="en-US"/>
+        </w:rPr>
+      </w:pPr>
+      <w:r>
+        <w:rPr>
+          <w:lang w:val="en-US"/>
+        </w:rPr>
+        <w:tab/>
+        <w:t xml:space="preserve"> </w:t>
+      </w:r>
+      <w:proofErr w:type="gramStart"/>
+      <w:r>
+        <w:rPr>
+          <w:lang w:val="en-US"/>
+        </w:rPr>
+        <w:t>pop</w:t>
+      </w:r>
+      <w:proofErr w:type="gramEnd"/>
+      <w:r>
+        <w:rPr>
+          <w:lang w:val="en-US"/>
+        </w:rPr>
+        <w:t xml:space="preserve"> the value (no retry) and restart</w:t>
+      </w:r>
+    </w:p>
+    <w:p>
+      <w:pPr>
+        <w:tabs>
+          <w:tab w:val="left" w:pos="1200"/>
+        </w:tabs>
+        <w:rPr>
+          <w:lang w:val="en-US"/>
+        </w:rPr>
+      </w:pPr>
     </w:p>
     <w:sectPr>
       <w:pgSz w:w="11900" w:h="16840"/>

</xml_diff>